<commit_message>
edit dics modul 5
</commit_message>
<xml_diff>
--- a/TugasAnalgo5/Tugas5_140810170060.docx
+++ b/TugasAnalgo5/Tugas5_140810170060.docx
@@ -6731,8 +6731,6 @@
         </w:rPr>
         <w:t>node,8);</w:t>
       </w:r>
-      <w:bookmarkStart w:id="0" w:name="_GoBack"/>
-      <w:bookmarkEnd w:id="0"/>
     </w:p>
     <w:p>
       <w:pPr>
@@ -11907,50 +11905,8 @@
           <w:szCs w:val="24"/>
         </w:rPr>
       </w:pPr>
-      <w:r>
-        <w:rPr>
-          <w:rFonts w:ascii="Times New Roman" w:hAnsi="Times New Roman" w:cs="Times New Roman"/>
-          <w:noProof/>
-          <w:sz w:val="24"/>
-          <w:szCs w:val="24"/>
-          <w:lang w:val="id-ID" w:eastAsia="id-ID"/>
-        </w:rPr>
-        <w:drawing>
-          <wp:inline distT="114300" distB="114300" distL="114300" distR="114300" wp14:anchorId="2B433EB6" wp14:editId="4DC98716">
-            <wp:extent cx="5943600" cy="711200"/>
-            <wp:effectExtent l="0" t="0" r="0" b="0"/>
-            <wp:docPr id="7" name="image4.png"/>
-            <wp:cNvGraphicFramePr/>
-            <a:graphic xmlns:a="http://schemas.openxmlformats.org/drawingml/2006/main">
-              <a:graphicData uri="http://schemas.openxmlformats.org/drawingml/2006/picture">
-                <pic:pic xmlns:pic="http://schemas.openxmlformats.org/drawingml/2006/picture">
-                  <pic:nvPicPr>
-                    <pic:cNvPr id="0" name="image4.png"/>
-                    <pic:cNvPicPr preferRelativeResize="0"/>
-                  </pic:nvPicPr>
-                  <pic:blipFill>
-                    <a:blip r:embed="rId11"/>
-                    <a:srcRect/>
-                    <a:stretch>
-                      <a:fillRect/>
-                    </a:stretch>
-                  </pic:blipFill>
-                  <pic:spPr>
-                    <a:xfrm>
-                      <a:off x="0" y="0"/>
-                      <a:ext cx="5943600" cy="711200"/>
-                    </a:xfrm>
-                    <a:prstGeom prst="rect">
-                      <a:avLst/>
-                    </a:prstGeom>
-                    <a:ln/>
-                  </pic:spPr>
-                </pic:pic>
-              </a:graphicData>
-            </a:graphic>
-          </wp:inline>
-        </w:drawing>
-      </w:r>
+      <w:bookmarkStart w:id="0" w:name="_GoBack"/>
+      <w:bookmarkEnd w:id="0"/>
     </w:p>
     <w:p>
       <w:pPr>
@@ -12002,8 +11958,17 @@
           <w:szCs w:val="24"/>
           <w:lang w:val="id-ID"/>
         </w:rPr>
+        <w:t xml:space="preserve">BFS merupakan metode pencarian secara melebar sehingga mengunjungi node dari kiri ke kanan di level yang sama. Apabila semua node pada suatu level sudah dikunjungi </w:t>
+      </w:r>
+      <w:r>
+        <w:rPr>
+          <w:rFonts w:ascii="Times New Roman" w:hAnsi="Times New Roman" w:cs="Times New Roman"/>
+          <w:sz w:val="24"/>
+          <w:szCs w:val="24"/>
+          <w:lang w:val="id-ID"/>
+        </w:rPr>
         <w:lastRenderedPageBreak/>
-        <w:t xml:space="preserve">BFS merupakan metode pencarian secara melebar sehingga mengunjungi node dari kiri ke kanan di level yang sama. Apabila semua node pada suatu level sudah dikunjungi semua, maka akan berpindah ke level selanjutnya. Dalam worst case BFS harus mempertimbangkan semua jalur (path) untuk semua node yang mungkin, maka nilai kompleksitas waktu dari BFS adalah  </w:t>
+        <w:t xml:space="preserve">semua, maka akan berpindah ke level selanjutnya. Dalam worst case BFS harus mempertimbangkan semua jalur (path) untuk semua node yang mungkin, maka nilai kompleksitas waktu dari BFS adalah  </w:t>
       </w:r>
       <w:r>
         <w:rPr>

</xml_diff>